<commit_message>
added to msp430 todo
</commit_message>
<xml_diff>
--- a/hardware/doc/MSP430_Todo_list.docx
+++ b/hardware/doc/MSP430_Todo_list.docx
@@ -7,7 +7,15 @@
         <w:t>MSP</w:t>
       </w:r>
       <w:r>
-        <w:t xml:space="preserve"> 430 To do list</w:t>
+        <w:t xml:space="preserve"> 430 </w:t>
+      </w:r>
+      <w:proofErr w:type="gramStart"/>
+      <w:r>
+        <w:t>To</w:t>
+      </w:r>
+      <w:proofErr w:type="gramEnd"/>
+      <w:r>
+        <w:t xml:space="preserve"> do list</w:t>
       </w:r>
     </w:p>
     <w:p>
@@ -16,8 +24,13 @@
       </w:r>
     </w:p>
     <w:p>
-      <w:r>
-        <w:t>Resitor footprint</w:t>
+      <w:proofErr w:type="spellStart"/>
+      <w:r>
+        <w:t>Resitor</w:t>
+      </w:r>
+      <w:proofErr w:type="spellEnd"/>
+      <w:r>
+        <w:t xml:space="preserve"> footprint</w:t>
       </w:r>
     </w:p>
     <w:p>
@@ -42,27 +55,58 @@
     </w:p>
     <w:p>
       <w:r>
-        <w:t>Do PCB layout and routing</w:t>
-      </w:r>
-    </w:p>
-    <w:p>
-      <w:r>
-        <w:t>Complete Advance Circuits PCB check thingy</w:t>
+        <w:tab/>
+        <w:t>-Add power and ground for MSP430</w:t>
+      </w:r>
+    </w:p>
+    <w:p>
+      <w:r>
+        <w:tab/>
+        <w:t xml:space="preserve"> -I would collect the powers and grounds together in the schematic diagram</w:t>
+      </w:r>
+    </w:p>
+    <w:p>
+      <w:r>
+        <w:tab/>
+        <w:t>-Fix the 3.3 label to 5V coming off of the USB</w:t>
       </w:r>
       <w:bookmarkStart w:id="0" w:name="_GoBack"/>
       <w:bookmarkEnd w:id="0"/>
     </w:p>
     <w:p>
       <w:r>
-        <w:t>Submit order to Digikey</w:t>
-      </w:r>
+        <w:t>Do PCB layout and routing</w:t>
+      </w:r>
+    </w:p>
+    <w:p>
+      <w:r>
+        <w:t>Complete Advance Circuits PCB check thingy</w:t>
+      </w:r>
+    </w:p>
+    <w:p>
+      <w:r>
+        <w:t xml:space="preserve">Submit order to </w:t>
+      </w:r>
+      <w:proofErr w:type="spellStart"/>
+      <w:r>
+        <w:t>Digikey</w:t>
+      </w:r>
+      <w:proofErr w:type="spellEnd"/>
       <w:r>
         <w:t xml:space="preserve"> and finalize</w:t>
       </w:r>
     </w:p>
     <w:p>
       <w:r>
-        <w:t>Submit Samtec order and finalize</w:t>
+        <w:t xml:space="preserve">Submit </w:t>
+      </w:r>
+      <w:proofErr w:type="spellStart"/>
+      <w:r>
+        <w:t>Samtec</w:t>
+      </w:r>
+      <w:proofErr w:type="spellEnd"/>
+      <w:r>
+        <w:t xml:space="preserve"> order and finalize</w:t>
       </w:r>
     </w:p>
     <w:sectPr>

</xml_diff>

<commit_message>
Updated the copy of msp430 stuff to the svn
</commit_message>
<xml_diff>
--- a/hardware/doc/MSP430_Todo_list.docx
+++ b/hardware/doc/MSP430_Todo_list.docx
@@ -3,41 +3,40 @@
 <w:document xmlns:wpc="http://schemas.microsoft.com/office/word/2010/wordprocessingCanvas" xmlns:mc="http://schemas.openxmlformats.org/markup-compatibility/2006" xmlns:o="urn:schemas-microsoft-com:office:office" xmlns:r="http://schemas.openxmlformats.org/officeDocument/2006/relationships" xmlns:m="http://schemas.openxmlformats.org/officeDocument/2006/math" xmlns:v="urn:schemas-microsoft-com:vml" xmlns:wp14="http://schemas.microsoft.com/office/word/2010/wordprocessingDrawing" xmlns:wp="http://schemas.openxmlformats.org/drawingml/2006/wordprocessingDrawing" xmlns:w10="urn:schemas-microsoft-com:office:word" xmlns:w="http://schemas.openxmlformats.org/wordprocessingml/2006/main" xmlns:w14="http://schemas.microsoft.com/office/word/2010/wordml" xmlns:wpg="http://schemas.microsoft.com/office/word/2010/wordprocessingGroup" xmlns:wpi="http://schemas.microsoft.com/office/word/2010/wordprocessingInk" xmlns:wne="http://schemas.microsoft.com/office/word/2006/wordml" xmlns:wps="http://schemas.microsoft.com/office/word/2010/wordprocessingShape" mc:Ignorable="w14 wp14">
   <w:body>
     <w:p>
-      <w:r>
+      <w:pPr>
+        <w:rPr>
+          <w:u w:val="single"/>
+        </w:rPr>
+      </w:pPr>
+      <w:bookmarkStart w:id="0" w:name="_GoBack"/>
+      <w:r>
+        <w:rPr>
+          <w:u w:val="single"/>
+        </w:rPr>
         <w:t>MSP</w:t>
       </w:r>
       <w:r>
+        <w:rPr>
+          <w:u w:val="single"/>
+        </w:rPr>
         <w:t xml:space="preserve"> 430 </w:t>
       </w:r>
       <w:proofErr w:type="gramStart"/>
       <w:r>
+        <w:rPr>
+          <w:u w:val="single"/>
+        </w:rPr>
         <w:t>To</w:t>
       </w:r>
       <w:proofErr w:type="gramEnd"/>
       <w:r>
+        <w:rPr>
+          <w:u w:val="single"/>
+        </w:rPr>
         <w:t xml:space="preserve"> do list</w:t>
       </w:r>
     </w:p>
-    <w:p>
-      <w:r>
-        <w:t>Incorporate ferrite bead footprint</w:t>
-      </w:r>
-    </w:p>
-    <w:p>
-      <w:proofErr w:type="spellStart"/>
-      <w:r>
-        <w:t>Resitor</w:t>
-      </w:r>
-      <w:proofErr w:type="spellEnd"/>
-      <w:r>
-        <w:t xml:space="preserve"> footprint</w:t>
-      </w:r>
-    </w:p>
-    <w:p>
-      <w:r>
-        <w:t>Capacitor Footprint</w:t>
-      </w:r>
-    </w:p>
+    <w:bookmarkEnd w:id="0"/>
     <w:p>
       <w:r>
         <w:t>Header Footprints</w:t>
@@ -70,8 +69,6 @@
         <w:tab/>
         <w:t>-Fix the 3.3 label to 5V coming off of the USB</w:t>
       </w:r>
-      <w:bookmarkStart w:id="0" w:name="_GoBack"/>
-      <w:bookmarkEnd w:id="0"/>
     </w:p>
     <w:p>
       <w:r>

</xml_diff>

<commit_message>
Forgot to save the MSP430 to do list
</commit_message>
<xml_diff>
--- a/hardware/doc/MSP430_Todo_list.docx
+++ b/hardware/doc/MSP430_Todo_list.docx
@@ -8,7 +8,6 @@
           <w:u w:val="single"/>
         </w:rPr>
       </w:pPr>
-      <w:bookmarkStart w:id="0" w:name="_GoBack"/>
       <w:r>
         <w:rPr>
           <w:u w:val="single"/>
@@ -19,24 +18,9 @@
         <w:rPr>
           <w:u w:val="single"/>
         </w:rPr>
-        <w:t xml:space="preserve"> 430 </w:t>
-      </w:r>
-      <w:proofErr w:type="gramStart"/>
-      <w:r>
-        <w:rPr>
-          <w:u w:val="single"/>
-        </w:rPr>
-        <w:t>To</w:t>
-      </w:r>
-      <w:proofErr w:type="gramEnd"/>
-      <w:r>
-        <w:rPr>
-          <w:u w:val="single"/>
-        </w:rPr>
-        <w:t xml:space="preserve"> do list</w:t>
-      </w:r>
-    </w:p>
-    <w:bookmarkEnd w:id="0"/>
+        <w:t xml:space="preserve"> 430 To do list</w:t>
+      </w:r>
+    </w:p>
     <w:p>
       <w:r>
         <w:t>Header Footprints</w:t>
@@ -61,14 +45,16 @@
     <w:p>
       <w:r>
         <w:tab/>
-        <w:t xml:space="preserve"> -I would collect the powers and grounds together in the schematic diagram</w:t>
-      </w:r>
-    </w:p>
-    <w:p>
-      <w:r>
-        <w:tab/>
-        <w:t>-Fix the 3.3 label to 5V coming off of the USB</w:t>
-      </w:r>
+        <w:t xml:space="preserve"> </w:t>
+      </w:r>
+      <w:r>
+        <w:rPr>
+          <w:highlight w:val="yellow"/>
+        </w:rPr>
+        <w:t>-I would collect the powers and grounds together in the schematic diagram</w:t>
+      </w:r>
+      <w:bookmarkStart w:id="0" w:name="_GoBack"/>
+      <w:bookmarkEnd w:id="0"/>
     </w:p>
     <w:p>
       <w:r>
@@ -82,28 +68,15 @@
     </w:p>
     <w:p>
       <w:r>
-        <w:t xml:space="preserve">Submit order to </w:t>
-      </w:r>
-      <w:proofErr w:type="spellStart"/>
-      <w:r>
-        <w:t>Digikey</w:t>
-      </w:r>
-      <w:proofErr w:type="spellEnd"/>
+        <w:t>Submit order to Digikey</w:t>
+      </w:r>
       <w:r>
         <w:t xml:space="preserve"> and finalize</w:t>
       </w:r>
     </w:p>
     <w:p>
       <w:r>
-        <w:t xml:space="preserve">Submit </w:t>
-      </w:r>
-      <w:proofErr w:type="spellStart"/>
-      <w:r>
-        <w:t>Samtec</w:t>
-      </w:r>
-      <w:proofErr w:type="spellEnd"/>
-      <w:r>
-        <w:t xml:space="preserve"> order and finalize</w:t>
+        <w:t>Submit Samtec order and finalize</w:t>
       </w:r>
     </w:p>
     <w:sectPr>

</xml_diff>